<commit_message>
Task 1 + 2 completed
</commit_message>
<xml_diff>
--- a/tasks.docx
+++ b/tasks.docx
@@ -163,7 +163,7 @@
               <w:sdtPr>
                 <w:id w:val="-1478835573"/>
                 <w14:checkbox>
-                  <w14:checked w14:val="0"/>
+                  <w14:checked w14:val="1"/>
                   <w14:checkedState w14:val="2612" w14:font="MS Gothic"/>
                   <w14:uncheckedState w14:val="2610" w14:font="MS Gothic"/>
                 </w14:checkbox>
@@ -174,7 +174,7 @@
                   <w:rPr>
                     <w:rFonts w:ascii="MS Gothic" w:eastAsia="MS Gothic" w:hAnsi="MS Gothic" w:hint="eastAsia"/>
                   </w:rPr>
-                  <w:t>☐</w:t>
+                  <w:t>☒</w:t>
                 </w:r>
               </w:sdtContent>
             </w:sdt>

</xml_diff>